<commit_message>
Maded api for getting new files
</commit_message>
<xml_diff>
--- a/watchdoc/templates/applicant-form.docx
+++ b/watchdoc/templates/applicant-form.docx
@@ -764,7 +764,7 @@
                 <w:szCs w:val="22"/>
                 <w:rtl w:val="0"/>
               </w:rPr>
-              <w:t xml:space="preserve">{{ birth_info.country }}, {{ birth_info.city }}</w:t>
+              <w:t xml:space="preserve">{{ birth_info.country }}, {{ birth_info.place }}</w:t>
             </w:r>
           </w:p>
         </w:tc>
@@ -987,11 +987,8 @@
             </w:pPr>
             <w:r>
               <w:rPr>
-                <w:sz w:val="22"/>
-                <w:szCs w:val="22"/>
-                <w:rtl w:val="0"/>
-              </w:rPr>
-              <w:t xml:space="preserve">{{ citizenship }}</w:t>
+                <w:rtl w:val="0"/>
+              </w:rPr>
             </w:r>
           </w:p>
         </w:tc>
@@ -2402,6 +2399,11 @@
               </w:rPr>
               <w:t xml:space="preserve">{{ recruitment_office }}</w:t>
             </w:r>
+            <w:r>
+              <w:rPr>
+                <w:rtl w:val="0"/>
+              </w:rPr>
+            </w:r>
           </w:p>
         </w:tc>
       </w:tr>
@@ -2441,7 +2443,20 @@
                 <w:szCs w:val="22"/>
                 <w:rtl w:val="0"/>
               </w:rPr>
-              <w:t xml:space="preserve">9. Военный комиссариат, в котором состоите на воинском учете по месту временной регистрации:</w:t>
+              <w:t xml:space="preserve">9. </w:t>
+            </w:r>
+            <w:r>
+              <w:rPr>
+                <w:sz w:val="22"/>
+                <w:szCs w:val="22"/>
+                <w:rtl w:val="0"/>
+              </w:rPr>
+              <w:t xml:space="preserve">Военный комиссариат, в котором состоите на воинском учете по месту временной регистрации:</w:t>
+            </w:r>
+            <w:r>
+              <w:rPr>
+                <w:rtl w:val="0"/>
+              </w:rPr>
             </w:r>
           </w:p>
         </w:tc>
@@ -2877,6 +2892,115 @@
     </w:rPr>
   </w:style>
   <w:style w:type="paragraph" w:styleId="Normal" w:default="1">
+    <w:name w:val="normal"/>
+  </w:style>
+  <w:style w:type="table" w:styleId="TableNormal" w:default="1">
+    <w:name w:val="Table Normal"/>
+  </w:style>
+  <w:style w:type="paragraph" w:styleId="Heading1">
+    <w:name w:val="heading 1"/>
+    <w:basedOn w:val="Normal"/>
+    <w:next w:val="Normal"/>
+    <w:pPr>
+      <w:keepNext w:val="1"/>
+      <w:keepLines w:val="1"/>
+      <w:spacing w:after="120" w:before="480" w:lineRule="auto"/>
+    </w:pPr>
+    <w:rPr>
+      <w:b w:val="1"/>
+      <w:sz w:val="48"/>
+      <w:szCs w:val="48"/>
+    </w:rPr>
+  </w:style>
+  <w:style w:type="paragraph" w:styleId="Heading2">
+    <w:name w:val="heading 2"/>
+    <w:basedOn w:val="Normal"/>
+    <w:next w:val="Normal"/>
+    <w:pPr>
+      <w:keepNext w:val="1"/>
+      <w:keepLines w:val="1"/>
+      <w:spacing w:after="80" w:before="360" w:lineRule="auto"/>
+    </w:pPr>
+    <w:rPr>
+      <w:b w:val="1"/>
+      <w:sz w:val="36"/>
+      <w:szCs w:val="36"/>
+    </w:rPr>
+  </w:style>
+  <w:style w:type="paragraph" w:styleId="Heading3">
+    <w:name w:val="heading 3"/>
+    <w:basedOn w:val="Normal"/>
+    <w:next w:val="Normal"/>
+    <w:pPr>
+      <w:keepNext w:val="1"/>
+      <w:keepLines w:val="1"/>
+      <w:spacing w:after="80" w:before="280" w:lineRule="auto"/>
+    </w:pPr>
+    <w:rPr>
+      <w:b w:val="1"/>
+      <w:sz w:val="28"/>
+      <w:szCs w:val="28"/>
+    </w:rPr>
+  </w:style>
+  <w:style w:type="paragraph" w:styleId="Heading4">
+    <w:name w:val="heading 4"/>
+    <w:basedOn w:val="Normal"/>
+    <w:next w:val="Normal"/>
+    <w:pPr>
+      <w:keepNext w:val="1"/>
+      <w:keepLines w:val="1"/>
+      <w:spacing w:after="40" w:before="240" w:lineRule="auto"/>
+    </w:pPr>
+    <w:rPr>
+      <w:b w:val="1"/>
+    </w:rPr>
+  </w:style>
+  <w:style w:type="paragraph" w:styleId="Heading5">
+    <w:name w:val="heading 5"/>
+    <w:basedOn w:val="Normal"/>
+    <w:next w:val="Normal"/>
+    <w:pPr>
+      <w:keepNext w:val="1"/>
+      <w:keepLines w:val="1"/>
+      <w:spacing w:after="40" w:before="220" w:lineRule="auto"/>
+    </w:pPr>
+    <w:rPr>
+      <w:b w:val="1"/>
+      <w:sz w:val="22"/>
+      <w:szCs w:val="22"/>
+    </w:rPr>
+  </w:style>
+  <w:style w:type="paragraph" w:styleId="Heading6">
+    <w:name w:val="heading 6"/>
+    <w:basedOn w:val="Normal"/>
+    <w:next w:val="Normal"/>
+    <w:pPr>
+      <w:keepNext w:val="1"/>
+      <w:keepLines w:val="1"/>
+      <w:spacing w:after="40" w:before="200" w:lineRule="auto"/>
+    </w:pPr>
+    <w:rPr>
+      <w:b w:val="1"/>
+      <w:sz w:val="20"/>
+      <w:szCs w:val="20"/>
+    </w:rPr>
+  </w:style>
+  <w:style w:type="paragraph" w:styleId="Title">
+    <w:name w:val="Title"/>
+    <w:basedOn w:val="Normal"/>
+    <w:next w:val="Normal"/>
+    <w:pPr>
+      <w:keepNext w:val="1"/>
+      <w:keepLines w:val="1"/>
+      <w:spacing w:after="120" w:before="480" w:lineRule="auto"/>
+    </w:pPr>
+    <w:rPr>
+      <w:b w:val="1"/>
+      <w:sz w:val="72"/>
+      <w:szCs w:val="72"/>
+    </w:rPr>
+  </w:style>
+  <w:style w:type="paragraph" w:styleId="Normal" w:default="1">
     <w:name w:val="Normal"/>
     <w:qFormat w:val="1"/>
   </w:style>
@@ -3133,6 +3257,127 @@
         <w:left w:w="108.0" w:type="dxa"/>
         <w:bottom w:w="0.0" w:type="dxa"/>
         <w:right w:w="108.0" w:type="dxa"/>
+      </w:tblCellMar>
+    </w:tblPr>
+  </w:style>
+  <w:style w:type="table" w:styleId="Table4">
+    <w:basedOn w:val="TableNormal"/>
+    <w:tblPr>
+      <w:tblStyleRowBandSize w:val="1"/>
+      <w:tblStyleColBandSize w:val="1"/>
+      <w:tblCellMar>
+        <w:top w:w="100.0" w:type="dxa"/>
+        <w:left w:w="100.0" w:type="dxa"/>
+        <w:bottom w:w="100.0" w:type="dxa"/>
+        <w:right w:w="100.0" w:type="dxa"/>
+      </w:tblCellMar>
+    </w:tblPr>
+  </w:style>
+  <w:style w:type="table" w:styleId="Table5">
+    <w:basedOn w:val="TableNormal"/>
+    <w:tblPr>
+      <w:tblStyleRowBandSize w:val="1"/>
+      <w:tblStyleColBandSize w:val="1"/>
+      <w:tblCellMar>
+        <w:top w:w="100.0" w:type="dxa"/>
+        <w:left w:w="100.0" w:type="dxa"/>
+        <w:bottom w:w="100.0" w:type="dxa"/>
+        <w:right w:w="100.0" w:type="dxa"/>
+      </w:tblCellMar>
+    </w:tblPr>
+  </w:style>
+  <w:style w:type="table" w:styleId="Table6">
+    <w:basedOn w:val="TableNormal"/>
+    <w:tblPr>
+      <w:tblStyleRowBandSize w:val="1"/>
+      <w:tblStyleColBandSize w:val="1"/>
+      <w:tblCellMar>
+        <w:top w:w="100.0" w:type="dxa"/>
+        <w:left w:w="100.0" w:type="dxa"/>
+        <w:bottom w:w="100.0" w:type="dxa"/>
+        <w:right w:w="100.0" w:type="dxa"/>
+      </w:tblCellMar>
+    </w:tblPr>
+  </w:style>
+  <w:style w:type="table" w:styleId="Table7">
+    <w:basedOn w:val="TableNormal"/>
+    <w:tblPr>
+      <w:tblStyleRowBandSize w:val="1"/>
+      <w:tblStyleColBandSize w:val="1"/>
+      <w:tblCellMar>
+        <w:top w:w="100.0" w:type="dxa"/>
+        <w:left w:w="100.0" w:type="dxa"/>
+        <w:bottom w:w="100.0" w:type="dxa"/>
+        <w:right w:w="100.0" w:type="dxa"/>
+      </w:tblCellMar>
+    </w:tblPr>
+  </w:style>
+  <w:style w:type="table" w:styleId="Table8">
+    <w:basedOn w:val="TableNormal"/>
+    <w:tblPr>
+      <w:tblStyleRowBandSize w:val="1"/>
+      <w:tblStyleColBandSize w:val="1"/>
+      <w:tblCellMar>
+        <w:top w:w="100.0" w:type="dxa"/>
+        <w:left w:w="100.0" w:type="dxa"/>
+        <w:bottom w:w="100.0" w:type="dxa"/>
+        <w:right w:w="100.0" w:type="dxa"/>
+      </w:tblCellMar>
+    </w:tblPr>
+  </w:style>
+  <w:style w:type="paragraph" w:styleId="Subtitle">
+    <w:name w:val="Subtitle"/>
+    <w:basedOn w:val="Normal"/>
+    <w:next w:val="Normal"/>
+    <w:pPr>
+      <w:keepNext w:val="1"/>
+      <w:keepLines w:val="1"/>
+      <w:spacing w:after="80" w:before="360" w:lineRule="auto"/>
+    </w:pPr>
+    <w:rPr>
+      <w:rFonts w:ascii="Georgia" w:cs="Georgia" w:eastAsia="Georgia" w:hAnsi="Georgia"/>
+      <w:i w:val="1"/>
+      <w:color w:val="666666"/>
+      <w:sz w:val="48"/>
+      <w:szCs w:val="48"/>
+    </w:rPr>
+  </w:style>
+  <w:style w:type="table" w:styleId="Table1">
+    <w:basedOn w:val="TableNormal"/>
+    <w:tblPr>
+      <w:tblStyleRowBandSize w:val="1"/>
+      <w:tblStyleColBandSize w:val="1"/>
+      <w:tblCellMar>
+        <w:top w:w="100.0" w:type="dxa"/>
+        <w:left w:w="100.0" w:type="dxa"/>
+        <w:bottom w:w="100.0" w:type="dxa"/>
+        <w:right w:w="100.0" w:type="dxa"/>
+      </w:tblCellMar>
+    </w:tblPr>
+  </w:style>
+  <w:style w:type="table" w:styleId="Table2">
+    <w:basedOn w:val="TableNormal"/>
+    <w:tblPr>
+      <w:tblStyleRowBandSize w:val="1"/>
+      <w:tblStyleColBandSize w:val="1"/>
+      <w:tblCellMar>
+        <w:top w:w="100.0" w:type="dxa"/>
+        <w:left w:w="100.0" w:type="dxa"/>
+        <w:bottom w:w="100.0" w:type="dxa"/>
+        <w:right w:w="100.0" w:type="dxa"/>
+      </w:tblCellMar>
+    </w:tblPr>
+  </w:style>
+  <w:style w:type="table" w:styleId="Table3">
+    <w:basedOn w:val="TableNormal"/>
+    <w:tblPr>
+      <w:tblStyleRowBandSize w:val="1"/>
+      <w:tblStyleColBandSize w:val="1"/>
+      <w:tblCellMar>
+        <w:top w:w="100.0" w:type="dxa"/>
+        <w:left w:w="100.0" w:type="dxa"/>
+        <w:bottom w:w="100.0" w:type="dxa"/>
+        <w:right w:w="100.0" w:type="dxa"/>
       </w:tblCellMar>
     </w:tblPr>
   </w:style>
@@ -3526,7 +3771,7 @@
 
 <file path=customXML/item1.xml><?xml version="1.0" encoding="utf-8"?>
 <go:gDocsCustomXmlDataStorage xmlns:go="http://customooxmlschemas.google.com/" xmlns:r="http://schemas.openxmlformats.org/officeDocument/2006/relationships">
-  <go:docsCustomData xmlns:go="http://customooxmlschemas.google.com/" roundtripDataSignature="AMtx7mihtQePmAt5BplLJUTPnmf/3lqEMQ==">AMUW2mUabBok9h67Pcp7EryOOsVu+75R9N12sQvOOvG6Fazvx3IbaGynTHruEdR8SONuyvCJUn7t3KKt0qOD7QY+wbxLFwMEQCzwa3oO6nALMD9hTnLQjig=</go:docsCustomData>
+  <go:docsCustomData xmlns:go="http://customooxmlschemas.google.com/" roundtripDataSignature="AMtx7mj+8qK7zzDPntsfHmTWITUNumvpNQ==">AMUW2mV/UCNeMXXhGghdGXQAUwvKjPwjx2wfRxtpHRNZo4iUa8w7Cp0kxIzBseRsweDGDBS4VNYv1Qn0n1+1qiNwieHF9qoo/6l3Iod4m1G2GnfyVbo/O4k=</go:docsCustomData>
 </go:gDocsCustomXmlDataStorage>
 </file>
 

</xml_diff>